<commit_message>
Tiempo en el recurso
</commit_message>
<xml_diff>
--- a/fuentes/contenidos/grado06/guion02/LE_06_02_REC170.docx
+++ b/fuentes/contenidos/grado06/guion02/LE_06_02_REC170.docx
@@ -591,7 +591,17 @@
           <w:lang w:val="es-ES_tradnl"/>
         </w:rPr>
       </w:pPr>
-      <w:proofErr w:type="gramStart"/>
+      <w:r>
+        <w:rPr>
+          <w:rFonts w:ascii="Arial" w:hAnsi="Arial" w:cs="Arial"/>
+          <w:sz w:val="18"/>
+          <w:szCs w:val="18"/>
+          <w:lang w:val="es-ES_tradnl"/>
+        </w:rPr>
+        <w:t xml:space="preserve">50 </w:t>
+      </w:r>
+      <w:bookmarkStart w:id="0" w:name="_GoBack"/>
+      <w:bookmarkEnd w:id="0"/>
       <w:r>
         <w:rPr>
           <w:rFonts w:ascii="Arial" w:hAnsi="Arial" w:cs="Arial"/>
@@ -601,7 +611,6 @@
         </w:rPr>
         <w:t>minutos</w:t>
       </w:r>
-      <w:proofErr w:type="gramEnd"/>
     </w:p>
     <w:p>
       <w:pPr>
@@ -9994,8 +10003,6 @@
           <w:lang w:val="es-ES_tradnl"/>
         </w:rPr>
       </w:pPr>
-      <w:bookmarkStart w:id="0" w:name="_GoBack"/>
-      <w:bookmarkEnd w:id="0"/>
     </w:p>
     <w:p>
       <w:pPr>

</xml_diff>